<commit_message>
Elagage Alpha-beta fini !
</commit_message>
<xml_diff>
--- a/PR-3001A/MinMax.docx
+++ b/PR-3001A/MinMax.docx
@@ -1,16 +1,14 @@
 
 <file path=word/document.xml><?xml version="1.0" encoding="utf-8"?>
-<w:document xmlns:wpc="http://schemas.microsoft.com/office/word/2010/wordprocessingCanvas" xmlns:cx="http://schemas.microsoft.com/office/drawing/2014/chartex" xmlns:cx1="http://schemas.microsoft.com/office/drawing/2015/9/8/chartex" xmlns:cx2="http://schemas.microsoft.com/office/drawing/2015/10/21/chartex" xmlns:cx3="http://schemas.microsoft.com/office/drawing/2016/5/9/chartex" xmlns:cx4="http://schemas.microsoft.com/office/drawing/2016/5/10/chartex" xmlns:cx5="http://schemas.microsoft.com/office/drawing/2016/5/11/chartex" xmlns:cx6="http://schemas.microsoft.com/office/drawing/2016/5/12/chartex" xmlns:cx7="http://schemas.microsoft.com/office/drawing/2016/5/13/chartex" xmlns:cx8="http://schemas.microsoft.com/office/drawing/2016/5/14/chartex" xmlns:mc="http://schemas.openxmlformats.org/markup-compatibility/2006" xmlns:aink="http://schemas.microsoft.com/office/drawing/2016/ink" xmlns:am3d="http://schemas.microsoft.com/office/drawing/2017/model3d" xmlns:o="urn:schemas-microsoft-com:office:office" xmlns:r="http://schemas.openxmlformats.org/officeDocument/2006/relationships" xmlns:m="http://schemas.openxmlformats.org/officeDocument/2006/math" xmlns:v="urn:schemas-microsoft-com:vml" xmlns:wp14="http://schemas.microsoft.com/office/word/2010/wordprocessingDrawing" xmlns:wp="http://schemas.openxmlformats.org/drawingml/2006/wordprocessingDrawing" xmlns:w10="urn:schemas-microsoft-com:office:word" xmlns:w="http://schemas.openxmlformats.org/wordprocessingml/2006/main" xmlns:w14="http://schemas.microsoft.com/office/word/2010/wordml" xmlns:w15="http://schemas.microsoft.com/office/word/2012/wordml" xmlns:w16cid="http://schemas.microsoft.com/office/word/2016/wordml/cid" xmlns:w16se="http://schemas.microsoft.com/office/word/2015/wordml/symex" xmlns:wpg="http://schemas.microsoft.com/office/word/2010/wordprocessingGroup" xmlns:wpi="http://schemas.microsoft.com/office/word/2010/wordprocessingInk" xmlns:wne="http://schemas.microsoft.com/office/word/2006/wordml" xmlns:wps="http://schemas.microsoft.com/office/word/2010/wordprocessingShape" mc:Ignorable="w14 w15 w16se w16cid wp14">
+<w:document xmlns:wpc="http://schemas.microsoft.com/office/word/2010/wordprocessingCanvas" xmlns:cx="http://schemas.microsoft.com/office/drawing/2014/chartex" xmlns:cx1="http://schemas.microsoft.com/office/drawing/2015/9/8/chartex" xmlns:mc="http://schemas.openxmlformats.org/markup-compatibility/2006" xmlns:o="urn:schemas-microsoft-com:office:office" xmlns:r="http://schemas.openxmlformats.org/officeDocument/2006/relationships" xmlns:m="http://schemas.openxmlformats.org/officeDocument/2006/math" xmlns:v="urn:schemas-microsoft-com:vml" xmlns:wp14="http://schemas.microsoft.com/office/word/2010/wordprocessingDrawing" xmlns:wp="http://schemas.openxmlformats.org/drawingml/2006/wordprocessingDrawing" xmlns:w10="urn:schemas-microsoft-com:office:word" xmlns:w="http://schemas.openxmlformats.org/wordprocessingml/2006/main" xmlns:w14="http://schemas.microsoft.com/office/word/2010/wordml" xmlns:w15="http://schemas.microsoft.com/office/word/2012/wordml" xmlns:w16se="http://schemas.microsoft.com/office/word/2015/wordml/symex" xmlns:wpg="http://schemas.microsoft.com/office/word/2010/wordprocessingGroup" xmlns:wpi="http://schemas.microsoft.com/office/word/2010/wordprocessingInk" xmlns:wne="http://schemas.microsoft.com/office/word/2006/wordml" xmlns:wps="http://schemas.microsoft.com/office/word/2010/wordprocessingShape" mc:Ignorable="w14 w15 w16se wp14">
   <w:body>
     <w:p>
       <w:pPr>
         <w:pStyle w:val="Titre1"/>
       </w:pPr>
-      <w:proofErr w:type="spellStart"/>
       <w:r>
         <w:t>MinMax</w:t>
       </w:r>
-      <w:proofErr w:type="spellEnd"/>
     </w:p>
     <w:p/>
     <w:p>
@@ -20,14 +18,12 @@
       <w:r>
         <w:t xml:space="preserve">Nous allons maintenant implémenter un algorithme </w:t>
       </w:r>
-      <w:proofErr w:type="spellStart"/>
       <w:r>
         <w:rPr>
           <w:b/>
         </w:rPr>
         <w:t>MinMax</w:t>
       </w:r>
-      <w:proofErr w:type="spellEnd"/>
       <w:r>
         <w:t>, permettant de prédire des futures positions</w:t>
       </w:r>
@@ -45,14 +41,12 @@
       <w:r>
         <w:t xml:space="preserve">Brièvement, </w:t>
       </w:r>
-      <w:proofErr w:type="spellStart"/>
       <w:r>
         <w:rPr>
           <w:b/>
         </w:rPr>
         <w:t>MinMax</w:t>
       </w:r>
-      <w:proofErr w:type="spellEnd"/>
       <w:r>
         <w:t xml:space="preserve"> retourne le prochain coup de façon à minimiser la meilleure position de l’adversaire du joueur courant.</w:t>
       </w:r>
@@ -79,25 +73,21 @@
         </w:numPr>
         <w:jc w:val="both"/>
       </w:pPr>
-      <w:proofErr w:type="gramStart"/>
       <w:r>
         <w:rPr>
           <w:b/>
         </w:rPr>
         <w:t>minimax</w:t>
       </w:r>
-      <w:proofErr w:type="gramEnd"/>
       <w:r>
         <w:t xml:space="preserve">, qui va s’appeler récursivement en diminuant son degré (sa profondeur) actuel jusqu’à atteindre le degré voulu, où il va utiliser </w:t>
       </w:r>
-      <w:proofErr w:type="spellStart"/>
       <w:r>
         <w:rPr>
           <w:b/>
         </w:rPr>
         <w:t>EvalPosition</w:t>
       </w:r>
-      <w:proofErr w:type="spellEnd"/>
       <w:r>
         <w:t xml:space="preserve">. Cette fonction prend en paramètres : </w:t>
       </w:r>
@@ -112,15 +102,7 @@
         <w:jc w:val="both"/>
       </w:pPr>
       <w:r>
-        <w:t xml:space="preserve">La dimension de notre </w:t>
-      </w:r>
-      <w:proofErr w:type="spellStart"/>
-      <w:r>
-        <w:t>gomoku</w:t>
-      </w:r>
-      <w:proofErr w:type="spellEnd"/>
-      <w:r>
-        <w:t xml:space="preserve"> : </w:t>
+        <w:t xml:space="preserve">La dimension de notre gomoku : </w:t>
       </w:r>
       <w:r>
         <w:rPr>
@@ -179,14 +161,12 @@
       <w:r>
         <w:t xml:space="preserve">Le degré (la profondeur) actuel : on a déjà prédit combien de coups par rapport à la position à évaluer ? : </w:t>
       </w:r>
-      <w:proofErr w:type="spellStart"/>
       <w:r>
         <w:rPr>
           <w:i/>
         </w:rPr>
         <w:t>degre_actuel</w:t>
       </w:r>
-      <w:proofErr w:type="spellEnd"/>
     </w:p>
     <w:p>
       <w:pPr>
@@ -200,14 +180,12 @@
       <w:r>
         <w:t xml:space="preserve">Le degré voulu : combien de coups on veut prédire à l’avance : </w:t>
       </w:r>
-      <w:proofErr w:type="spellStart"/>
       <w:r>
         <w:rPr>
           <w:i/>
         </w:rPr>
         <w:t>degre_voulu</w:t>
       </w:r>
-      <w:proofErr w:type="spellEnd"/>
     </w:p>
     <w:p>
       <w:pPr>
@@ -246,25 +224,21 @@
         </w:numPr>
         <w:jc w:val="both"/>
       </w:pPr>
-      <w:proofErr w:type="spellStart"/>
       <w:r>
         <w:rPr>
           <w:b/>
         </w:rPr>
         <w:t>MinMax</w:t>
       </w:r>
-      <w:proofErr w:type="spellEnd"/>
       <w:r>
         <w:t xml:space="preserve">, qui va effectuer l’appel principal. Cette fonction a les mêmes paramètres que minimax à l’exception de </w:t>
       </w:r>
-      <w:proofErr w:type="spellStart"/>
       <w:r>
         <w:rPr>
           <w:i/>
         </w:rPr>
         <w:t>degre_actuel</w:t>
       </w:r>
-      <w:proofErr w:type="spellEnd"/>
       <w:r>
         <w:t xml:space="preserve">. </w:t>
       </w:r>
@@ -293,28 +267,24 @@
       <w:r>
         <w:t xml:space="preserve"> Utiliser </w:t>
       </w:r>
-      <w:proofErr w:type="spellStart"/>
       <w:r>
         <w:rPr>
           <w:b/>
         </w:rPr>
         <w:t>MinMax</w:t>
       </w:r>
-      <w:proofErr w:type="spellEnd"/>
       <w:r>
         <w:t xml:space="preserve"> à un degré 0 revient à faire simplement </w:t>
       </w:r>
       <w:r>
         <w:t xml:space="preserve">appel à </w:t>
       </w:r>
-      <w:proofErr w:type="spellStart"/>
       <w:r>
         <w:rPr>
           <w:b/>
         </w:rPr>
         <w:t>EvalPosition</w:t>
       </w:r>
-      <w:proofErr w:type="spellEnd"/>
       <w:r>
         <w:t xml:space="preserve"> sur la position courante. </w:t>
       </w:r>
@@ -332,14 +302,12 @@
       <w:r>
         <w:t xml:space="preserve"> est strictement positif, </w:t>
       </w:r>
-      <w:proofErr w:type="spellStart"/>
       <w:r>
         <w:rPr>
           <w:b/>
         </w:rPr>
         <w:t>MinMax</w:t>
       </w:r>
-      <w:proofErr w:type="spellEnd"/>
       <w:r>
         <w:t xml:space="preserve"> </w:t>
       </w:r>
@@ -352,14 +320,12 @@
       <w:r>
         <w:t xml:space="preserve"> (avec un </w:t>
       </w:r>
-      <w:proofErr w:type="spellStart"/>
       <w:r>
         <w:rPr>
           <w:i/>
         </w:rPr>
         <w:t>degré_actuel</w:t>
       </w:r>
-      <w:proofErr w:type="spellEnd"/>
       <w:r>
         <w:t xml:space="preserve"> à 0</w:t>
       </w:r>
@@ -372,11 +338,6 @@
       <w:r>
         <w:t>procède comme ci-décrit.</w:t>
       </w:r>
-    </w:p>
-    <w:p>
-      <w:pPr>
-        <w:jc w:val="both"/>
-      </w:pPr>
     </w:p>
     <w:p>
       <w:pPr>
@@ -474,11 +435,6 @@
       <w:pPr>
         <w:jc w:val="both"/>
       </w:pPr>
-    </w:p>
-    <w:p>
-      <w:pPr>
-        <w:jc w:val="both"/>
-      </w:pPr>
       <w:r>
         <w:t xml:space="preserve">Il nous faut maintenant évaluer chacune de ces positions. C’est ici qu’on fait apparaitre l’aspect récursif de </w:t>
       </w:r>
@@ -502,6 +458,7 @@
         <w:jc w:val="both"/>
       </w:pPr>
       <w:r>
+        <w:lastRenderedPageBreak/>
         <w:t xml:space="preserve">On initialise le </w:t>
       </w:r>
       <w:r>
@@ -526,13 +483,8 @@
         <w:t>coup optimal</w:t>
       </w:r>
       <w:r>
-        <w:t xml:space="preserve"> à </w:t>
-      </w:r>
-      <w:proofErr w:type="spellStart"/>
-      <w:r>
-        <w:t>Null</w:t>
-      </w:r>
-      <w:proofErr w:type="spellEnd"/>
+        <w:t xml:space="preserve"> à Null</w:t>
+      </w:r>
     </w:p>
     <w:p>
       <w:pPr>
@@ -565,14 +517,12 @@
       <w:r>
         <w:t xml:space="preserve"> </w:t>
       </w:r>
-      <w:proofErr w:type="spellStart"/>
       <w:r>
         <w:rPr>
           <w:i/>
         </w:rPr>
         <w:t>Next_P</w:t>
       </w:r>
-      <w:proofErr w:type="spellEnd"/>
     </w:p>
     <w:p>
       <w:pPr>
@@ -586,28 +536,24 @@
       <w:r>
         <w:t xml:space="preserve">On fait simplement </w:t>
       </w:r>
-      <w:proofErr w:type="spellStart"/>
       <w:r>
         <w:rPr>
           <w:b/>
         </w:rPr>
         <w:t>EvalPosition</w:t>
       </w:r>
-      <w:proofErr w:type="spellEnd"/>
       <w:r>
         <w:t xml:space="preserve"> sur cette position</w:t>
       </w:r>
       <w:r>
         <w:t xml:space="preserve"> </w:t>
       </w:r>
-      <w:proofErr w:type="spellStart"/>
       <w:r>
         <w:rPr>
           <w:i/>
         </w:rPr>
         <w:t>Next_P</w:t>
       </w:r>
-      <w:proofErr w:type="spellEnd"/>
       <w:r>
         <w:t xml:space="preserve"> pour récupérer son score</w:t>
       </w:r>
@@ -636,14 +582,12 @@
       <w:r>
         <w:t xml:space="preserve"> pour récupérer le score de </w:t>
       </w:r>
-      <w:proofErr w:type="spellStart"/>
       <w:r>
         <w:rPr>
           <w:i/>
         </w:rPr>
         <w:t>Next_P</w:t>
       </w:r>
-      <w:proofErr w:type="spellEnd"/>
       <w:r>
         <w:t xml:space="preserve">, avec les mêmes paramètres (degré a déjà été diminué de 1), sauf </w:t>
       </w:r>
@@ -671,14 +615,12 @@
       <w:r>
         <w:t xml:space="preserve"> qui devient la prochaine position </w:t>
       </w:r>
-      <w:proofErr w:type="spellStart"/>
       <w:r>
         <w:rPr>
           <w:i/>
         </w:rPr>
         <w:t>Next_P</w:t>
       </w:r>
-      <w:proofErr w:type="spellEnd"/>
     </w:p>
     <w:p>
       <w:pPr>
@@ -1709,14 +1651,12 @@
       <w:r>
         <w:t xml:space="preserve">avec </w:t>
       </w:r>
-      <w:proofErr w:type="spellStart"/>
       <w:r>
         <w:rPr>
           <w:b/>
         </w:rPr>
         <w:t>EvalPosition</w:t>
       </w:r>
-      <w:proofErr w:type="spellEnd"/>
       <w:r>
         <w:t xml:space="preserve">, et donc évaluer chacune de ces positions ci-dessus </w:t>
       </w:r>
@@ -1753,32 +1693,29 @@
         <w:t xml:space="preserve"> le score minimum) parmi les scores des positions calculés.</w:t>
       </w:r>
       <w:r>
-        <w:t xml:space="preserve"> Au </w:t>
-      </w:r>
+        <w:t xml:space="preserve"> Au final, dans cet exemple, le 2</w:t>
+      </w:r>
+      <w:r>
+        <w:rPr>
+          <w:vertAlign w:val="superscript"/>
+        </w:rPr>
+        <w:t>ème</w:t>
+      </w:r>
+      <w:r>
+        <w:t xml:space="preserve"> cas est le meilleur car il aura deux lignes potentielles à compléter, et aura donc un score minimum (optimal pour l’ordinateur).</w:t>
+      </w:r>
+    </w:p>
+    <w:p>
+      <w:pPr>
+        <w:jc w:val="both"/>
+      </w:pPr>
+    </w:p>
+    <w:p>
+      <w:pPr>
+        <w:pStyle w:val="Titre1"/>
+      </w:pPr>
       <w:r>
         <w:lastRenderedPageBreak/>
-        <w:t>final, dans cet exemple, le 2</w:t>
-      </w:r>
-      <w:r>
-        <w:rPr>
-          <w:vertAlign w:val="superscript"/>
-        </w:rPr>
-        <w:t>ème</w:t>
-      </w:r>
-      <w:r>
-        <w:t xml:space="preserve"> cas est le meilleur car il aura deux lignes potentielles à compléter, et aura donc un score minimum (optimal pour l’ordinateur).</w:t>
-      </w:r>
-    </w:p>
-    <w:p>
-      <w:pPr>
-        <w:jc w:val="both"/>
-      </w:pPr>
-    </w:p>
-    <w:p>
-      <w:pPr>
-        <w:pStyle w:val="Titre1"/>
-      </w:pPr>
-      <w:r>
         <w:t>Elagage alpha-beta :</w:t>
       </w:r>
     </w:p>
@@ -1787,13 +1724,8 @@
       <w:pPr>
         <w:jc w:val="both"/>
       </w:pPr>
-      <w:proofErr w:type="spellStart"/>
-      <w:r>
-        <w:t>MinMax</w:t>
-      </w:r>
-      <w:proofErr w:type="spellEnd"/>
-      <w:r>
-        <w:t xml:space="preserve"> permet d’anticiper </w:t>
+      <w:r>
+        <w:t xml:space="preserve">MinMax permet d’anticiper </w:t>
       </w:r>
       <w:r>
         <w:rPr>
@@ -1870,10 +1802,7 @@
         <w:t>du</w:t>
       </w:r>
       <w:r>
-        <w:t xml:space="preserve"> degré précédent</w:t>
-      </w:r>
-      <w:r>
-        <w:t xml:space="preserve"> (minimum pour </w:t>
+        <w:t xml:space="preserve"> degré précédent (minimum pour </w:t>
       </w:r>
       <w:r>
         <w:rPr>
@@ -1947,7 +1876,13 @@
         <w:jc w:val="both"/>
       </w:pPr>
       <w:r>
-        <w:t xml:space="preserve">Durant le parcours des sous-positions, à la fin, on vérifie si notre </w:t>
+        <w:t>Durant le parcours des sous-positions, à la fin</w:t>
+      </w:r>
+      <w:r>
+        <w:t xml:space="preserve"> du parcours de la sous-position</w:t>
+      </w:r>
+      <w:r>
+        <w:t xml:space="preserve">, on vérifie si notre </w:t>
       </w:r>
       <w:r>
         <w:rPr>
@@ -2004,16 +1939,465 @@
       <w:r>
         <w:t xml:space="preserve"> actuel ainsi que le coup à jouer pour arriver dans cette position.</w:t>
       </w:r>
+    </w:p>
+    <w:p>
+      <w:pPr>
+        <w:jc w:val="center"/>
+      </w:pPr>
+      <w:r>
+        <w:rPr>
+          <w:noProof/>
+          <w:lang w:eastAsia="fr-FR"/>
+        </w:rPr>
+        <w:drawing>
+          <wp:inline distT="0" distB="0" distL="0" distR="0">
+            <wp:extent cx="1690577" cy="2235924"/>
+            <wp:effectExtent l="0" t="0" r="5080" b="0"/>
+            <wp:docPr id="1" name="Image 1" descr="Alpha-beta cuts.png"/>
+            <wp:cNvGraphicFramePr>
+              <a:graphicFrameLocks xmlns:a="http://schemas.openxmlformats.org/drawingml/2006/main" noChangeAspect="1"/>
+            </wp:cNvGraphicFramePr>
+            <a:graphic xmlns:a="http://schemas.openxmlformats.org/drawingml/2006/main">
+              <a:graphicData uri="http://schemas.openxmlformats.org/drawingml/2006/picture">
+                <pic:pic xmlns:pic="http://schemas.openxmlformats.org/drawingml/2006/picture">
+                  <pic:nvPicPr>
+                    <pic:cNvPr id="0" name="Picture 1" descr="Alpha-beta cuts.png"/>
+                    <pic:cNvPicPr>
+                      <a:picLocks noChangeAspect="1" noChangeArrowheads="1"/>
+                    </pic:cNvPicPr>
+                  </pic:nvPicPr>
+                  <pic:blipFill rotWithShape="1">
+                    <a:blip r:embed="rId5">
+                      <a:extLst>
+                        <a:ext uri="{28A0092B-C50C-407E-A947-70E740481C1C}">
+                          <a14:useLocalDpi xmlns:a14="http://schemas.microsoft.com/office/drawing/2010/main" val="0"/>
+                        </a:ext>
+                      </a:extLst>
+                    </a:blip>
+                    <a:srcRect l="1500" r="62333"/>
+                    <a:stretch/>
+                  </pic:blipFill>
+                  <pic:spPr bwMode="auto">
+                    <a:xfrm>
+                      <a:off x="0" y="0"/>
+                      <a:ext cx="1704824" cy="2254766"/>
+                    </a:xfrm>
+                    <a:prstGeom prst="rect">
+                      <a:avLst/>
+                    </a:prstGeom>
+                    <a:noFill/>
+                    <a:ln>
+                      <a:noFill/>
+                    </a:ln>
+                    <a:extLst>
+                      <a:ext uri="{53640926-AAD7-44D8-BBD7-CCE9431645EC}">
+                        <a14:shadowObscured xmlns:a14="http://schemas.microsoft.com/office/drawing/2010/main"/>
+                      </a:ext>
+                    </a:extLst>
+                  </pic:spPr>
+                </pic:pic>
+              </a:graphicData>
+            </a:graphic>
+          </wp:inline>
+        </w:drawing>
+      </w:r>
+    </w:p>
+    <w:p>
+      <w:pPr>
+        <w:jc w:val="center"/>
+        <w:rPr>
+          <w:color w:val="767171" w:themeColor="background2" w:themeShade="80"/>
+          <w:sz w:val="18"/>
+        </w:rPr>
+      </w:pPr>
+      <w:r>
+        <w:rPr>
+          <w:color w:val="767171" w:themeColor="background2" w:themeShade="80"/>
+          <w:sz w:val="18"/>
+        </w:rPr>
+        <w:t xml:space="preserve">(Source : </w:t>
+      </w:r>
+      <w:hyperlink r:id="rId6" w:history="1">
+        <w:r>
+          <w:rPr>
+            <w:rStyle w:val="Lienhypertexte"/>
+            <w:color w:val="767171" w:themeColor="background2" w:themeShade="80"/>
+            <w:sz w:val="18"/>
+          </w:rPr>
+          <w:t>https://fr.wikipedia.org/wiki/Élagage_alpha-bêta</w:t>
+        </w:r>
+      </w:hyperlink>
+      <w:r>
+        <w:rPr>
+          <w:color w:val="767171" w:themeColor="background2" w:themeShade="80"/>
+          <w:sz w:val="18"/>
+        </w:rPr>
+        <w:t xml:space="preserve"> )</w:t>
+      </w:r>
+    </w:p>
+    <w:p>
+      <w:pPr>
+        <w:pStyle w:val="Paragraphedeliste"/>
+        <w:numPr>
+          <w:ilvl w:val="2"/>
+          <w:numId w:val="1"/>
+        </w:numPr>
+        <w:jc w:val="both"/>
+      </w:pPr>
+      <w:r>
+        <w:t xml:space="preserve">Par exemple, ici, l’humain </w:t>
+      </w:r>
+      <w:r>
+        <w:t xml:space="preserve">est en gris (et cherche à maximiser son score en U). Comme son </w:t>
+      </w:r>
+      <w:r>
+        <w:rPr>
+          <w:i/>
+        </w:rPr>
+        <w:t>score optimal</w:t>
+      </w:r>
+      <w:r>
+        <w:t xml:space="preserve"> ici vaut 5, et que le score de la prochaine position V est d’au plus 4 (minimisant le score pour l’ordinateur), on ne calcule pas le reste des sous-positions de V.</w:t>
+      </w:r>
+    </w:p>
+    <w:p>
+      <w:pPr>
+        <w:jc w:val="both"/>
+      </w:pPr>
+    </w:p>
+    <w:p>
+      <w:pPr>
+        <w:jc w:val="both"/>
+      </w:pPr>
+    </w:p>
+    <w:p>
+      <w:pPr>
+        <w:jc w:val="both"/>
+      </w:pPr>
+    </w:p>
+    <w:p>
+      <w:pPr>
+        <w:pStyle w:val="Paragraphedeliste"/>
+        <w:numPr>
+          <w:ilvl w:val="0"/>
+          <w:numId w:val="1"/>
+        </w:numPr>
+        <w:jc w:val="both"/>
+      </w:pPr>
+      <w:r>
+        <w:lastRenderedPageBreak/>
+        <w:t>Si on est au tour de l’ordinateur</w:t>
+      </w:r>
+      <w:r>
+        <w:t>,</w:t>
+      </w:r>
+    </w:p>
+    <w:p>
+      <w:pPr>
+        <w:pStyle w:val="Paragraphedeliste"/>
+        <w:numPr>
+          <w:ilvl w:val="1"/>
+          <w:numId w:val="1"/>
+        </w:numPr>
+        <w:jc w:val="both"/>
+      </w:pPr>
+      <w:r>
+        <w:t>On fait comme ce que faisait minimax</w:t>
+      </w:r>
+    </w:p>
+    <w:p>
+      <w:pPr>
+        <w:pStyle w:val="Paragraphedeliste"/>
+        <w:numPr>
+          <w:ilvl w:val="1"/>
+          <w:numId w:val="1"/>
+        </w:numPr>
+        <w:jc w:val="both"/>
+      </w:pPr>
+      <w:r>
+        <w:t xml:space="preserve">Durant le parcours des sous-positions, à la fin du parcours de la sous-position, on vérifie si notre </w:t>
+      </w:r>
+      <w:r>
+        <w:rPr>
+          <w:i/>
+        </w:rPr>
+        <w:t>score optimal</w:t>
+      </w:r>
+      <w:r>
+        <w:t xml:space="preserve"> (</w:t>
+      </w:r>
+      <w:r>
+        <w:t>minimum</w:t>
+      </w:r>
+      <w:r>
+        <w:t xml:space="preserve">) est </w:t>
+      </w:r>
+      <w:r>
+        <w:t>inférieur</w:t>
+      </w:r>
+      <w:r>
+        <w:t xml:space="preserve"> à </w:t>
+      </w:r>
+      <w:r>
+        <w:rPr>
+          <w:i/>
+        </w:rPr>
+        <w:t>alpha</w:t>
+      </w:r>
+      <w:r>
+        <w:t>, le minimum de la position mère.</w:t>
+      </w:r>
+    </w:p>
+    <w:p>
+      <w:pPr>
+        <w:pStyle w:val="Paragraphedeliste"/>
+        <w:numPr>
+          <w:ilvl w:val="2"/>
+          <w:numId w:val="1"/>
+        </w:numPr>
+        <w:jc w:val="both"/>
+      </w:pPr>
+      <w:r>
+        <w:t xml:space="preserve">Si c’est le cas, ça veut dire que le score de la position courante (sous position de la position mère) sera forcément </w:t>
+      </w:r>
+      <w:r>
+        <w:t>inférieur</w:t>
+      </w:r>
+      <w:r>
+        <w:t xml:space="preserve"> (car on cherche le </w:t>
+      </w:r>
+      <w:r>
+        <w:t>min</w:t>
+      </w:r>
+      <w:r>
+        <w:t xml:space="preserve"> </w:t>
+      </w:r>
+      <w:r>
+        <w:sym w:font="Wingdings" w:char="F0E8"/>
+      </w:r>
+      <w:r>
+        <w:t xml:space="preserve"> il ne peut </w:t>
+      </w:r>
+      <w:r>
+        <w:t>que diminuer</w:t>
+      </w:r>
+      <w:r>
+        <w:t xml:space="preserve">) au </w:t>
+      </w:r>
+      <w:r>
+        <w:rPr>
+          <w:i/>
+        </w:rPr>
+        <w:t>score optimal</w:t>
+      </w:r>
+      <w:r>
+        <w:t xml:space="preserve"> de la position mère, qui cherche à être </w:t>
+      </w:r>
+      <w:r>
+        <w:t>maximum</w:t>
+      </w:r>
+      <w:r>
+        <w:t xml:space="preserve">. On arrête donc le parcours des sous-positions en retournant le </w:t>
+      </w:r>
+      <w:r>
+        <w:rPr>
+          <w:i/>
+        </w:rPr>
+        <w:t>score optimal</w:t>
+      </w:r>
+      <w:r>
+        <w:t xml:space="preserve"> actuel ainsi que le coup à jouer pour arriver dans cette position.</w:t>
+      </w:r>
+    </w:p>
+    <w:p>
+      <w:pPr>
+        <w:jc w:val="center"/>
+      </w:pPr>
+      <w:r>
+        <w:rPr>
+          <w:noProof/>
+          <w:lang w:eastAsia="fr-FR"/>
+        </w:rPr>
+        <w:drawing>
+          <wp:inline distT="0" distB="0" distL="0" distR="0" wp14:anchorId="001EF78D" wp14:editId="3F0B7CAB">
+            <wp:extent cx="1762125" cy="2733675"/>
+            <wp:effectExtent l="0" t="0" r="9525" b="9525"/>
+            <wp:docPr id="2" name="Image 2" descr="Alpha-beta cuts.png"/>
+            <wp:cNvGraphicFramePr>
+              <a:graphicFrameLocks xmlns:a="http://schemas.openxmlformats.org/drawingml/2006/main" noChangeAspect="1"/>
+            </wp:cNvGraphicFramePr>
+            <a:graphic xmlns:a="http://schemas.openxmlformats.org/drawingml/2006/main">
+              <a:graphicData uri="http://schemas.openxmlformats.org/drawingml/2006/picture">
+                <pic:pic xmlns:pic="http://schemas.openxmlformats.org/drawingml/2006/picture">
+                  <pic:nvPicPr>
+                    <pic:cNvPr id="0" name="Picture 1" descr="Alpha-beta cuts.png"/>
+                    <pic:cNvPicPr>
+                      <a:picLocks noChangeAspect="1" noChangeArrowheads="1"/>
+                    </pic:cNvPicPr>
+                  </pic:nvPicPr>
+                  <pic:blipFill rotWithShape="1">
+                    <a:blip r:embed="rId5">
+                      <a:extLst>
+                        <a:ext uri="{28A0092B-C50C-407E-A947-70E740481C1C}">
+                          <a14:useLocalDpi xmlns:a14="http://schemas.microsoft.com/office/drawing/2010/main" val="0"/>
+                        </a:ext>
+                      </a:extLst>
+                    </a:blip>
+                    <a:srcRect l="54167" r="14999"/>
+                    <a:stretch/>
+                  </pic:blipFill>
+                  <pic:spPr bwMode="auto">
+                    <a:xfrm>
+                      <a:off x="0" y="0"/>
+                      <a:ext cx="1762125" cy="2733675"/>
+                    </a:xfrm>
+                    <a:prstGeom prst="rect">
+                      <a:avLst/>
+                    </a:prstGeom>
+                    <a:noFill/>
+                    <a:ln>
+                      <a:noFill/>
+                    </a:ln>
+                    <a:extLst>
+                      <a:ext uri="{53640926-AAD7-44D8-BBD7-CCE9431645EC}">
+                        <a14:shadowObscured xmlns:a14="http://schemas.microsoft.com/office/drawing/2010/main"/>
+                      </a:ext>
+                    </a:extLst>
+                  </pic:spPr>
+                </pic:pic>
+              </a:graphicData>
+            </a:graphic>
+          </wp:inline>
+        </w:drawing>
+      </w:r>
+    </w:p>
+    <w:p>
+      <w:pPr>
+        <w:jc w:val="center"/>
+        <w:rPr>
+          <w:color w:val="767171" w:themeColor="background2" w:themeShade="80"/>
+          <w:sz w:val="18"/>
+        </w:rPr>
+      </w:pPr>
+      <w:r>
+        <w:rPr>
+          <w:color w:val="767171" w:themeColor="background2" w:themeShade="80"/>
+          <w:sz w:val="18"/>
+        </w:rPr>
+        <w:t xml:space="preserve">(Source : </w:t>
+      </w:r>
+      <w:hyperlink r:id="rId7" w:history="1">
+        <w:r>
+          <w:rPr>
+            <w:rStyle w:val="Lienhypertexte"/>
+            <w:color w:val="767171" w:themeColor="background2" w:themeShade="80"/>
+            <w:sz w:val="18"/>
+          </w:rPr>
+          <w:t>https://fr.wikipedia.org/wiki/Élagage_alpha-bêta</w:t>
+        </w:r>
+      </w:hyperlink>
+      <w:r>
+        <w:rPr>
+          <w:color w:val="767171" w:themeColor="background2" w:themeShade="80"/>
+          <w:sz w:val="18"/>
+        </w:rPr>
+        <w:t xml:space="preserve"> )</w:t>
+      </w:r>
+    </w:p>
+    <w:p>
+      <w:pPr>
+        <w:pStyle w:val="Paragraphedeliste"/>
+        <w:numPr>
+          <w:ilvl w:val="2"/>
+          <w:numId w:val="1"/>
+        </w:numPr>
+        <w:jc w:val="both"/>
+      </w:pPr>
+      <w:r>
+        <w:t xml:space="preserve">Par exemple, ici, l’ordinateur </w:t>
+      </w:r>
+      <w:r>
+        <w:t xml:space="preserve">est en </w:t>
+      </w:r>
+      <w:r>
+        <w:t>bleu</w:t>
+      </w:r>
+      <w:r>
+        <w:t xml:space="preserve"> (et cherche à </w:t>
+      </w:r>
+      <w:r>
+        <w:t>minimiser</w:t>
+      </w:r>
+      <w:r>
+        <w:t xml:space="preserve"> son score en U). Comme son </w:t>
+      </w:r>
+      <w:r>
+        <w:rPr>
+          <w:i/>
+        </w:rPr>
+        <w:t>score optimal</w:t>
+      </w:r>
+      <w:r>
+        <w:t xml:space="preserve"> ici vaut 3</w:t>
+      </w:r>
+      <w:r>
+        <w:t xml:space="preserve">, et que le score de la prochaine position V est d’au </w:t>
+      </w:r>
+      <w:r>
+        <w:t>moins</w:t>
+      </w:r>
+      <w:r>
+        <w:t xml:space="preserve"> </w:t>
+      </w:r>
+      <w:r>
+        <w:t>4</w:t>
+      </w:r>
+      <w:r>
+        <w:t xml:space="preserve"> (</w:t>
+      </w:r>
+      <w:r>
+        <w:t>maximisant</w:t>
+      </w:r>
+      <w:r>
+        <w:t xml:space="preserve"> le score pour </w:t>
+      </w:r>
+      <w:r>
+        <w:t>l’humain</w:t>
+      </w:r>
+      <w:r>
+        <w:t>), on ne calcule pas le reste des sous-positions de V.</w:t>
+      </w:r>
+    </w:p>
+    <w:p>
+      <w:pPr>
+        <w:jc w:val="both"/>
+      </w:pPr>
+    </w:p>
+    <w:p>
+      <w:pPr>
+        <w:jc w:val="both"/>
+      </w:pPr>
+      <w:r>
+        <w:t>Et voilà</w:t>
+      </w:r>
+      <w:r>
+        <w:t>, c’est fini</w:t>
+      </w:r>
+      <w:r>
+        <w:t> !</w:t>
+      </w:r>
+    </w:p>
+    <w:p>
+      <w:pPr>
+        <w:jc w:val="both"/>
+      </w:pPr>
+    </w:p>
+    <w:p>
+      <w:pPr>
+        <w:jc w:val="both"/>
+      </w:pPr>
       <w:bookmarkStart w:id="0" w:name="_GoBack"/>
       <w:bookmarkEnd w:id="0"/>
-    </w:p>
-    <w:p>
-      <w:pPr>
-        <w:jc w:val="both"/>
-      </w:pPr>
-      <w:r>
-        <w:t xml:space="preserve">Prenons l’exemple </w:t>
-      </w:r>
     </w:p>
     <w:sectPr>
       <w:pgSz w:w="11906" w:h="16838"/>
@@ -2026,7 +2410,7 @@
 </file>
 
 <file path=word/numbering.xml><?xml version="1.0" encoding="utf-8"?>
-<w:numbering xmlns:wpc="http://schemas.microsoft.com/office/word/2010/wordprocessingCanvas" xmlns:cx="http://schemas.microsoft.com/office/drawing/2014/chartex" xmlns:cx1="http://schemas.microsoft.com/office/drawing/2015/9/8/chartex" xmlns:cx2="http://schemas.microsoft.com/office/drawing/2015/10/21/chartex" xmlns:cx3="http://schemas.microsoft.com/office/drawing/2016/5/9/chartex" xmlns:cx4="http://schemas.microsoft.com/office/drawing/2016/5/10/chartex" xmlns:cx5="http://schemas.microsoft.com/office/drawing/2016/5/11/chartex" xmlns:cx6="http://schemas.microsoft.com/office/drawing/2016/5/12/chartex" xmlns:cx7="http://schemas.microsoft.com/office/drawing/2016/5/13/chartex" xmlns:cx8="http://schemas.microsoft.com/office/drawing/2016/5/14/chartex" xmlns:mc="http://schemas.openxmlformats.org/markup-compatibility/2006" xmlns:aink="http://schemas.microsoft.com/office/drawing/2016/ink" xmlns:am3d="http://schemas.microsoft.com/office/drawing/2017/model3d" xmlns:o="urn:schemas-microsoft-com:office:office" xmlns:r="http://schemas.openxmlformats.org/officeDocument/2006/relationships" xmlns:m="http://schemas.openxmlformats.org/officeDocument/2006/math" xmlns:v="urn:schemas-microsoft-com:vml" xmlns:wp14="http://schemas.microsoft.com/office/word/2010/wordprocessingDrawing" xmlns:wp="http://schemas.openxmlformats.org/drawingml/2006/wordprocessingDrawing" xmlns:w10="urn:schemas-microsoft-com:office:word" xmlns:w="http://schemas.openxmlformats.org/wordprocessingml/2006/main" xmlns:w14="http://schemas.microsoft.com/office/word/2010/wordml" xmlns:w15="http://schemas.microsoft.com/office/word/2012/wordml" xmlns:w16cid="http://schemas.microsoft.com/office/word/2016/wordml/cid" xmlns:w16se="http://schemas.microsoft.com/office/word/2015/wordml/symex" xmlns:wpg="http://schemas.microsoft.com/office/word/2010/wordprocessingGroup" xmlns:wpi="http://schemas.microsoft.com/office/word/2010/wordprocessingInk" xmlns:wne="http://schemas.microsoft.com/office/word/2006/wordml" xmlns:wps="http://schemas.microsoft.com/office/word/2010/wordprocessingShape" mc:Ignorable="w14 w15 w16se w16cid wp14">
+<w:numbering xmlns:wpc="http://schemas.microsoft.com/office/word/2010/wordprocessingCanvas" xmlns:cx="http://schemas.microsoft.com/office/drawing/2014/chartex" xmlns:cx1="http://schemas.microsoft.com/office/drawing/2015/9/8/chartex" xmlns:mc="http://schemas.openxmlformats.org/markup-compatibility/2006" xmlns:o="urn:schemas-microsoft-com:office:office" xmlns:r="http://schemas.openxmlformats.org/officeDocument/2006/relationships" xmlns:m="http://schemas.openxmlformats.org/officeDocument/2006/math" xmlns:v="urn:schemas-microsoft-com:vml" xmlns:wp14="http://schemas.microsoft.com/office/word/2010/wordprocessingDrawing" xmlns:wp="http://schemas.openxmlformats.org/drawingml/2006/wordprocessingDrawing" xmlns:w10="urn:schemas-microsoft-com:office:word" xmlns:w="http://schemas.openxmlformats.org/wordprocessingml/2006/main" xmlns:w14="http://schemas.microsoft.com/office/word/2010/wordml" xmlns:w15="http://schemas.microsoft.com/office/word/2012/wordml" xmlns:w16se="http://schemas.microsoft.com/office/word/2015/wordml/symex" xmlns:wpg="http://schemas.microsoft.com/office/word/2010/wordprocessingGroup" xmlns:wpi="http://schemas.microsoft.com/office/word/2010/wordprocessingInk" xmlns:wne="http://schemas.microsoft.com/office/word/2006/wordml" xmlns:wps="http://schemas.microsoft.com/office/word/2010/wordprocessingShape" mc:Ignorable="w14 w15 w16se wp14">
   <w:abstractNum w:abstractNumId="0" w15:restartNumberingAfterBreak="0">
     <w:nsid w:val="3FFF4D41"/>
     <w:multiLevelType w:val="hybridMultilevel"/>
@@ -2261,7 +2645,7 @@
 </file>
 
 <file path=word/styles.xml><?xml version="1.0" encoding="utf-8"?>
-<w:styles xmlns:mc="http://schemas.openxmlformats.org/markup-compatibility/2006" xmlns:r="http://schemas.openxmlformats.org/officeDocument/2006/relationships" xmlns:w="http://schemas.openxmlformats.org/wordprocessingml/2006/main" xmlns:w14="http://schemas.microsoft.com/office/word/2010/wordml" xmlns:w15="http://schemas.microsoft.com/office/word/2012/wordml" xmlns:w16cid="http://schemas.microsoft.com/office/word/2016/wordml/cid" xmlns:w16se="http://schemas.microsoft.com/office/word/2015/wordml/symex" mc:Ignorable="w14 w15 w16se w16cid">
+<w:styles xmlns:mc="http://schemas.openxmlformats.org/markup-compatibility/2006" xmlns:r="http://schemas.openxmlformats.org/officeDocument/2006/relationships" xmlns:w="http://schemas.openxmlformats.org/wordprocessingml/2006/main" xmlns:w14="http://schemas.microsoft.com/office/word/2010/wordml" xmlns:w15="http://schemas.microsoft.com/office/word/2012/wordml" xmlns:w16se="http://schemas.microsoft.com/office/word/2015/wordml/symex" mc:Ignorable="w14 w15 w16se">
   <w:docDefaults>
     <w:rPrDefault>
       <w:rPr>
@@ -2277,7 +2661,7 @@
       </w:pPr>
     </w:pPrDefault>
   </w:docDefaults>
-  <w:latentStyles w:defLockedState="0" w:defUIPriority="99" w:defSemiHidden="0" w:defUnhideWhenUsed="0" w:defQFormat="0" w:count="375">
+  <w:latentStyles w:defLockedState="0" w:defUIPriority="99" w:defSemiHidden="0" w:defUnhideWhenUsed="0" w:defQFormat="0" w:count="371">
     <w:lsdException w:name="Normal" w:uiPriority="0" w:qFormat="1"/>
     <w:lsdException w:name="heading 1" w:uiPriority="9" w:qFormat="1"/>
     <w:lsdException w:name="heading 2" w:semiHidden="1" w:uiPriority="9" w:unhideWhenUsed="1" w:qFormat="1"/>
@@ -2383,6 +2767,7 @@
     <w:lsdException w:name="HTML Sample" w:semiHidden="1" w:unhideWhenUsed="1"/>
     <w:lsdException w:name="HTML Typewriter" w:semiHidden="1" w:unhideWhenUsed="1"/>
     <w:lsdException w:name="HTML Variable" w:semiHidden="1" w:unhideWhenUsed="1"/>
+    <w:lsdException w:name="Normal Table" w:semiHidden="1" w:unhideWhenUsed="1"/>
     <w:lsdException w:name="annotation subject" w:semiHidden="1" w:unhideWhenUsed="1"/>
     <w:lsdException w:name="No List" w:semiHidden="1" w:unhideWhenUsed="1"/>
     <w:lsdException w:name="Outline List 1" w:semiHidden="1" w:unhideWhenUsed="1"/>
@@ -2426,8 +2811,10 @@
     <w:lsdException w:name="Table Elegant" w:semiHidden="1" w:unhideWhenUsed="1"/>
     <w:lsdException w:name="Table Professional" w:semiHidden="1" w:unhideWhenUsed="1"/>
     <w:lsdException w:name="Table Subtle 1" w:semiHidden="1" w:unhideWhenUsed="1"/>
+    <w:lsdException w:name="Table Subtle 2" w:semiHidden="1" w:unhideWhenUsed="1"/>
     <w:lsdException w:name="Table Web 1" w:semiHidden="1" w:unhideWhenUsed="1"/>
     <w:lsdException w:name="Table Web 2" w:semiHidden="1" w:unhideWhenUsed="1"/>
+    <w:lsdException w:name="Table Web 3" w:semiHidden="1" w:unhideWhenUsed="1"/>
     <w:lsdException w:name="Balloon Text" w:semiHidden="1" w:unhideWhenUsed="1"/>
     <w:lsdException w:name="Table Grid" w:uiPriority="39"/>
     <w:lsdException w:name="Table Theme" w:semiHidden="1" w:unhideWhenUsed="1"/>
@@ -2646,10 +3033,6 @@
     <w:lsdException w:name="List Table 5 Dark Accent 6" w:uiPriority="50"/>
     <w:lsdException w:name="List Table 6 Colorful Accent 6" w:uiPriority="51"/>
     <w:lsdException w:name="List Table 7 Colorful Accent 6" w:uiPriority="52"/>
-    <w:lsdException w:name="Mention" w:semiHidden="1" w:unhideWhenUsed="1"/>
-    <w:lsdException w:name="Smart Hyperlink" w:semiHidden="1" w:unhideWhenUsed="1"/>
-    <w:lsdException w:name="Hashtag" w:semiHidden="1" w:unhideWhenUsed="1"/>
-    <w:lsdException w:name="Unresolved Mention" w:semiHidden="1" w:unhideWhenUsed="1"/>
   </w:latentStyles>
   <w:style w:type="paragraph" w:default="1" w:styleId="Normal">
     <w:name w:val="Normal"/>
@@ -2757,7 +3140,7 @@
       <w:u w:val="single"/>
     </w:rPr>
   </w:style>
-  <w:style w:type="character" w:styleId="Mentionnonrsolue">
+  <w:style w:type="character" w:customStyle="1" w:styleId="UnresolvedMention">
     <w:name w:val="Unresolved Mention"/>
     <w:basedOn w:val="Policepardfaut"/>
     <w:uiPriority w:val="99"/>
@@ -2767,6 +3150,17 @@
     <w:rPr>
       <w:color w:val="605E5C"/>
       <w:shd w:val="clear" w:color="auto" w:fill="E1DFDD"/>
+    </w:rPr>
+  </w:style>
+  <w:style w:type="character" w:styleId="Rfrenceple">
+    <w:name w:val="Subtle Reference"/>
+    <w:basedOn w:val="Policepardfaut"/>
+    <w:uiPriority w:val="31"/>
+    <w:qFormat/>
+    <w:rsid w:val="00301DD5"/>
+    <w:rPr>
+      <w:smallCaps/>
+      <w:color w:val="5A5A5A" w:themeColor="text1" w:themeTint="A5"/>
     </w:rPr>
   </w:style>
 </w:styles>

</xml_diff>

<commit_message>
Explications scoring (pas sur tho')
</commit_message>
<xml_diff>
--- a/PR-3001A/MinMax.docx
+++ b/PR-3001A/MinMax.docx
@@ -1,6 +1,6 @@
 
 <file path=word/document.xml><?xml version="1.0" encoding="utf-8"?>
-<w:document xmlns:wpc="http://schemas.microsoft.com/office/word/2010/wordprocessingCanvas" xmlns:cx="http://schemas.microsoft.com/office/drawing/2014/chartex" xmlns:mc="http://schemas.openxmlformats.org/markup-compatibility/2006" xmlns:o="urn:schemas-microsoft-com:office:office" xmlns:r="http://schemas.openxmlformats.org/officeDocument/2006/relationships" xmlns:m="http://schemas.openxmlformats.org/officeDocument/2006/math" xmlns:v="urn:schemas-microsoft-com:vml" xmlns:wp14="http://schemas.microsoft.com/office/word/2010/wordprocessingDrawing" xmlns:wp="http://schemas.openxmlformats.org/drawingml/2006/wordprocessingDrawing" xmlns:w10="urn:schemas-microsoft-com:office:word" xmlns:w="http://schemas.openxmlformats.org/wordprocessingml/2006/main" xmlns:w14="http://schemas.microsoft.com/office/word/2010/wordml" xmlns:w15="http://schemas.microsoft.com/office/word/2012/wordml" xmlns:w16se="http://schemas.microsoft.com/office/word/2015/wordml/symex" xmlns:wpg="http://schemas.microsoft.com/office/word/2010/wordprocessingGroup" xmlns:wpi="http://schemas.microsoft.com/office/word/2010/wordprocessingInk" xmlns:wne="http://schemas.microsoft.com/office/word/2006/wordml" xmlns:wps="http://schemas.microsoft.com/office/word/2010/wordprocessingShape" mc:Ignorable="w14 w15 w16se wp14">
+<w:document xmlns:wpc="http://schemas.microsoft.com/office/word/2010/wordprocessingCanvas" xmlns:cx="http://schemas.microsoft.com/office/drawing/2014/chartex" xmlns:cx1="http://schemas.microsoft.com/office/drawing/2015/9/8/chartex" xmlns:cx2="http://schemas.microsoft.com/office/drawing/2015/10/21/chartex" xmlns:cx3="http://schemas.microsoft.com/office/drawing/2016/5/9/chartex" xmlns:cx4="http://schemas.microsoft.com/office/drawing/2016/5/10/chartex" xmlns:cx5="http://schemas.microsoft.com/office/drawing/2016/5/11/chartex" xmlns:cx6="http://schemas.microsoft.com/office/drawing/2016/5/12/chartex" xmlns:cx7="http://schemas.microsoft.com/office/drawing/2016/5/13/chartex" xmlns:cx8="http://schemas.microsoft.com/office/drawing/2016/5/14/chartex" xmlns:mc="http://schemas.openxmlformats.org/markup-compatibility/2006" xmlns:aink="http://schemas.microsoft.com/office/drawing/2016/ink" xmlns:am3d="http://schemas.microsoft.com/office/drawing/2017/model3d" xmlns:o="urn:schemas-microsoft-com:office:office" xmlns:r="http://schemas.openxmlformats.org/officeDocument/2006/relationships" xmlns:m="http://schemas.openxmlformats.org/officeDocument/2006/math" xmlns:v="urn:schemas-microsoft-com:vml" xmlns:wp14="http://schemas.microsoft.com/office/word/2010/wordprocessingDrawing" xmlns:wp="http://schemas.openxmlformats.org/drawingml/2006/wordprocessingDrawing" xmlns:w10="urn:schemas-microsoft-com:office:word" xmlns:w="http://schemas.openxmlformats.org/wordprocessingml/2006/main" xmlns:w14="http://schemas.microsoft.com/office/word/2010/wordml" xmlns:w15="http://schemas.microsoft.com/office/word/2012/wordml" xmlns:w16cid="http://schemas.microsoft.com/office/word/2016/wordml/cid" xmlns:w16se="http://schemas.microsoft.com/office/word/2015/wordml/symex" xmlns:wpg="http://schemas.microsoft.com/office/word/2010/wordprocessingGroup" xmlns:wpi="http://schemas.microsoft.com/office/word/2010/wordprocessingInk" xmlns:wne="http://schemas.microsoft.com/office/word/2006/wordml" xmlns:wps="http://schemas.microsoft.com/office/word/2010/wordprocessingShape" mc:Ignorable="w14 w15 w16se w16cid wp14">
   <w:body>
     <w:p>
       <w:pPr>
@@ -459,12 +459,7 @@
         <w:t>Nous avons mis à disposition toutes les versions de notre programme dans des dossiers pour permettre d’avoir une trace de l’avancement du code. Pour lancer le programme final</w:t>
       </w:r>
       <w:r>
-        <w:t>, rendez-vous dans le dossier « Version finale » en ligne de commande, puis lancez « python play_final.py ».</w:t>
-      </w:r>
-      <w:bookmarkStart w:id="0" w:name="_GoBack"/>
-      <w:bookmarkEnd w:id="0"/>
-      <w:r>
-        <w:t xml:space="preserve"> </w:t>
+        <w:t xml:space="preserve">, rendez-vous dans le dossier « Version finale » en ligne de commande, puis lancez « python play_final.py ». </w:t>
       </w:r>
     </w:p>
     <w:p>
@@ -2912,8 +2907,322 @@
     </w:p>
     <w:p>
       <w:pPr>
-        <w:jc w:val="both"/>
-      </w:pPr>
+        <w:rPr>
+          <w:u w:val="single"/>
+        </w:rPr>
+      </w:pPr>
+      <w:r>
+        <w:rPr>
+          <w:u w:val="single"/>
+        </w:rPr>
+        <w:br w:type="page"/>
+      </w:r>
+    </w:p>
+    <w:p>
+      <w:pPr>
+        <w:jc w:val="both"/>
+      </w:pPr>
+      <w:r>
+        <w:rPr>
+          <w:u w:val="single"/>
+        </w:rPr>
+        <w:lastRenderedPageBreak/>
+        <w:t xml:space="preserve">Explications </w:t>
+      </w:r>
+      <w:proofErr w:type="spellStart"/>
+      <w:r>
+        <w:rPr>
+          <w:u w:val="single"/>
+        </w:rPr>
+        <w:t>scoring</w:t>
+      </w:r>
+      <w:proofErr w:type="spellEnd"/>
+      <w:r>
+        <w:rPr>
+          <w:u w:val="single"/>
+        </w:rPr>
+        <w:t xml:space="preserve"> : </w:t>
+      </w:r>
+    </w:p>
+    <w:p>
+      <w:pPr>
+        <w:jc w:val="both"/>
+      </w:pPr>
+      <w:r>
+        <w:t>Cette première version est très simple. Premièrement, on échelonne les valeurs entre -1000 et +1000, avec un pas de 1000/</w:t>
+      </w:r>
+      <w:r>
+        <w:rPr>
+          <w:i/>
+        </w:rPr>
+        <w:t>A</w:t>
+      </w:r>
+      <w:r>
+        <w:t xml:space="preserve">. Par exemple, si on doit aligner 3 pions, le </w:t>
+      </w:r>
+      <w:proofErr w:type="spellStart"/>
+      <w:r>
+        <w:t>scoring</w:t>
+      </w:r>
+      <w:proofErr w:type="spellEnd"/>
+      <w:r>
+        <w:t xml:space="preserve"> va prendre les valeurs entre -1000, -750, -500, -250, 0, 250, 500, 750 et 1000. </w:t>
+      </w:r>
+    </w:p>
+    <w:p>
+      <w:pPr>
+        <w:jc w:val="both"/>
+      </w:pPr>
+      <w:r>
+        <w:t xml:space="preserve">Ensuite, on détermine le score de chaque joueur en comptant le nombre maximum de pions qu’il a réussi à aligner (pour l’instant, on ne considère pas le blocage, mais on le traitera), puis on le multiplie par ce pas de 1000/A. Par exemple, dans cette position (4 pions à aligner) : </w:t>
+      </w:r>
+    </w:p>
+    <w:tbl>
+      <w:tblPr>
+        <w:tblStyle w:val="Grilledutableau"/>
+        <w:tblW w:w="0" w:type="auto"/>
+        <w:tblInd w:w="3676" w:type="dxa"/>
+        <w:tblLook w:val="04A0" w:firstRow="1" w:lastRow="0" w:firstColumn="1" w:lastColumn="0" w:noHBand="0" w:noVBand="1"/>
+      </w:tblPr>
+      <w:tblGrid>
+        <w:gridCol w:w="567"/>
+        <w:gridCol w:w="567"/>
+        <w:gridCol w:w="567"/>
+        <w:gridCol w:w="567"/>
+      </w:tblGrid>
+      <w:tr>
+        <w:trPr>
+          <w:trHeight w:val="567"/>
+        </w:trPr>
+        <w:tc>
+          <w:tcPr>
+            <w:tcW w:w="567" w:type="dxa"/>
+          </w:tcPr>
+          <w:p>
+            <w:pPr>
+              <w:jc w:val="center"/>
+            </w:pPr>
+          </w:p>
+        </w:tc>
+        <w:tc>
+          <w:tcPr>
+            <w:tcW w:w="567" w:type="dxa"/>
+          </w:tcPr>
+          <w:p>
+            <w:pPr>
+              <w:jc w:val="center"/>
+            </w:pPr>
+          </w:p>
+        </w:tc>
+        <w:tc>
+          <w:tcPr>
+            <w:tcW w:w="567" w:type="dxa"/>
+          </w:tcPr>
+          <w:p>
+            <w:pPr>
+              <w:jc w:val="center"/>
+            </w:pPr>
+          </w:p>
+        </w:tc>
+        <w:tc>
+          <w:tcPr>
+            <w:tcW w:w="567" w:type="dxa"/>
+          </w:tcPr>
+          <w:p>
+            <w:pPr>
+              <w:jc w:val="center"/>
+            </w:pPr>
+          </w:p>
+        </w:tc>
+      </w:tr>
+      <w:tr>
+        <w:trPr>
+          <w:trHeight w:val="567"/>
+        </w:trPr>
+        <w:tc>
+          <w:tcPr>
+            <w:tcW w:w="567" w:type="dxa"/>
+          </w:tcPr>
+          <w:p>
+            <w:pPr>
+              <w:jc w:val="center"/>
+            </w:pPr>
+            <w:r>
+              <w:t>O</w:t>
+            </w:r>
+          </w:p>
+        </w:tc>
+        <w:tc>
+          <w:tcPr>
+            <w:tcW w:w="567" w:type="dxa"/>
+            <w:shd w:val="clear" w:color="auto" w:fill="auto"/>
+          </w:tcPr>
+          <w:p>
+            <w:pPr>
+              <w:jc w:val="center"/>
+            </w:pPr>
+            <w:r>
+              <w:t>X</w:t>
+            </w:r>
+          </w:p>
+        </w:tc>
+        <w:tc>
+          <w:tcPr>
+            <w:tcW w:w="567" w:type="dxa"/>
+            <w:shd w:val="clear" w:color="auto" w:fill="auto"/>
+          </w:tcPr>
+          <w:p>
+            <w:pPr>
+              <w:jc w:val="center"/>
+            </w:pPr>
+            <w:r>
+              <w:t>X</w:t>
+            </w:r>
+          </w:p>
+        </w:tc>
+        <w:tc>
+          <w:tcPr>
+            <w:tcW w:w="567" w:type="dxa"/>
+            <w:shd w:val="clear" w:color="auto" w:fill="auto"/>
+          </w:tcPr>
+          <w:p>
+            <w:pPr>
+              <w:jc w:val="center"/>
+            </w:pPr>
+            <w:r>
+              <w:t>X</w:t>
+            </w:r>
+          </w:p>
+        </w:tc>
+      </w:tr>
+      <w:tr>
+        <w:trPr>
+          <w:trHeight w:val="567"/>
+        </w:trPr>
+        <w:tc>
+          <w:tcPr>
+            <w:tcW w:w="567" w:type="dxa"/>
+          </w:tcPr>
+          <w:p>
+            <w:pPr>
+              <w:jc w:val="center"/>
+            </w:pPr>
+          </w:p>
+        </w:tc>
+        <w:tc>
+          <w:tcPr>
+            <w:tcW w:w="567" w:type="dxa"/>
+          </w:tcPr>
+          <w:p>
+            <w:pPr>
+              <w:jc w:val="center"/>
+            </w:pPr>
+            <w:r>
+              <w:t>O</w:t>
+            </w:r>
+          </w:p>
+        </w:tc>
+        <w:tc>
+          <w:tcPr>
+            <w:tcW w:w="567" w:type="dxa"/>
+          </w:tcPr>
+          <w:p>
+            <w:pPr>
+              <w:jc w:val="center"/>
+            </w:pPr>
+          </w:p>
+        </w:tc>
+        <w:tc>
+          <w:tcPr>
+            <w:tcW w:w="567" w:type="dxa"/>
+          </w:tcPr>
+          <w:p>
+            <w:pPr>
+              <w:jc w:val="center"/>
+            </w:pPr>
+          </w:p>
+        </w:tc>
+      </w:tr>
+      <w:tr>
+        <w:trPr>
+          <w:trHeight w:val="567"/>
+        </w:trPr>
+        <w:tc>
+          <w:tcPr>
+            <w:tcW w:w="567" w:type="dxa"/>
+          </w:tcPr>
+          <w:p>
+            <w:pPr>
+              <w:jc w:val="center"/>
+            </w:pPr>
+            <w:r>
+              <w:t>O</w:t>
+            </w:r>
+          </w:p>
+        </w:tc>
+        <w:tc>
+          <w:tcPr>
+            <w:tcW w:w="567" w:type="dxa"/>
+          </w:tcPr>
+          <w:p>
+            <w:pPr>
+              <w:jc w:val="center"/>
+            </w:pPr>
+            <w:r>
+              <w:t>X</w:t>
+            </w:r>
+          </w:p>
+        </w:tc>
+        <w:tc>
+          <w:tcPr>
+            <w:tcW w:w="567" w:type="dxa"/>
+          </w:tcPr>
+          <w:p>
+            <w:pPr>
+              <w:jc w:val="center"/>
+            </w:pPr>
+          </w:p>
+        </w:tc>
+        <w:tc>
+          <w:tcPr>
+            <w:tcW w:w="567" w:type="dxa"/>
+          </w:tcPr>
+          <w:p>
+            <w:pPr>
+              <w:jc w:val="center"/>
+            </w:pPr>
+          </w:p>
+        </w:tc>
+      </w:tr>
+    </w:tbl>
+    <w:p>
+      <w:pPr>
+        <w:jc w:val="both"/>
+      </w:pPr>
+      <w:r>
+        <w:t>Le joueur O a maximum deux pions d’alignés : il a donc un score de 2*(1000/A) = 500</w:t>
+      </w:r>
+    </w:p>
+    <w:p>
+      <w:pPr>
+        <w:jc w:val="both"/>
+      </w:pPr>
+      <w:r>
+        <w:t xml:space="preserve">Le joueur X, quant à lui, a 3 pions d’alignés : il a donc un score de 3*(1000/A) = 750 </w:t>
+      </w:r>
+    </w:p>
+    <w:p>
+      <w:pPr>
+        <w:jc w:val="both"/>
+      </w:pPr>
+      <w:r>
+        <w:t xml:space="preserve">Enfin, pour avoir un score global de la position, on soustrait les deux scores. Dans notre projet, nous avons choisi de soustraire le score du joueur X (l’ordinateur) au score du joueur O (l’humain). Dans notre exemple, le score serait donc de 500 – 750 = -250. L’ordinateur est considéré comme ayant un avantage (ce qui ne sera plus le cas après l’ajout de notre fonction </w:t>
+      </w:r>
+      <w:r>
+        <w:t>blocage !).</w:t>
+      </w:r>
+      <w:bookmarkStart w:id="0" w:name="_GoBack"/>
+      <w:bookmarkEnd w:id="0"/>
     </w:p>
     <w:sectPr>
       <w:pgSz w:w="11906" w:h="16838"/>
@@ -2926,7 +3235,7 @@
 </file>
 
 <file path=word/numbering.xml><?xml version="1.0" encoding="utf-8"?>
-<w:numbering xmlns:wpc="http://schemas.microsoft.com/office/word/2010/wordprocessingCanvas" xmlns:cx="http://schemas.microsoft.com/office/drawing/2014/chartex" xmlns:mc="http://schemas.openxmlformats.org/markup-compatibility/2006" xmlns:o="urn:schemas-microsoft-com:office:office" xmlns:r="http://schemas.openxmlformats.org/officeDocument/2006/relationships" xmlns:m="http://schemas.openxmlformats.org/officeDocument/2006/math" xmlns:v="urn:schemas-microsoft-com:vml" xmlns:wp14="http://schemas.microsoft.com/office/word/2010/wordprocessingDrawing" xmlns:wp="http://schemas.openxmlformats.org/drawingml/2006/wordprocessingDrawing" xmlns:w10="urn:schemas-microsoft-com:office:word" xmlns:w="http://schemas.openxmlformats.org/wordprocessingml/2006/main" xmlns:w14="http://schemas.microsoft.com/office/word/2010/wordml" xmlns:w15="http://schemas.microsoft.com/office/word/2012/wordml" xmlns:w16se="http://schemas.microsoft.com/office/word/2015/wordml/symex" xmlns:wpg="http://schemas.microsoft.com/office/word/2010/wordprocessingGroup" xmlns:wpi="http://schemas.microsoft.com/office/word/2010/wordprocessingInk" xmlns:wne="http://schemas.microsoft.com/office/word/2006/wordml" xmlns:wps="http://schemas.microsoft.com/office/word/2010/wordprocessingShape" mc:Ignorable="w14 w15 w16se wp14">
+<w:numbering xmlns:wpc="http://schemas.microsoft.com/office/word/2010/wordprocessingCanvas" xmlns:cx="http://schemas.microsoft.com/office/drawing/2014/chartex" xmlns:cx1="http://schemas.microsoft.com/office/drawing/2015/9/8/chartex" xmlns:cx2="http://schemas.microsoft.com/office/drawing/2015/10/21/chartex" xmlns:cx3="http://schemas.microsoft.com/office/drawing/2016/5/9/chartex" xmlns:cx4="http://schemas.microsoft.com/office/drawing/2016/5/10/chartex" xmlns:cx5="http://schemas.microsoft.com/office/drawing/2016/5/11/chartex" xmlns:cx6="http://schemas.microsoft.com/office/drawing/2016/5/12/chartex" xmlns:cx7="http://schemas.microsoft.com/office/drawing/2016/5/13/chartex" xmlns:cx8="http://schemas.microsoft.com/office/drawing/2016/5/14/chartex" xmlns:mc="http://schemas.openxmlformats.org/markup-compatibility/2006" xmlns:aink="http://schemas.microsoft.com/office/drawing/2016/ink" xmlns:am3d="http://schemas.microsoft.com/office/drawing/2017/model3d" xmlns:o="urn:schemas-microsoft-com:office:office" xmlns:r="http://schemas.openxmlformats.org/officeDocument/2006/relationships" xmlns:m="http://schemas.openxmlformats.org/officeDocument/2006/math" xmlns:v="urn:schemas-microsoft-com:vml" xmlns:wp14="http://schemas.microsoft.com/office/word/2010/wordprocessingDrawing" xmlns:wp="http://schemas.openxmlformats.org/drawingml/2006/wordprocessingDrawing" xmlns:w10="urn:schemas-microsoft-com:office:word" xmlns:w="http://schemas.openxmlformats.org/wordprocessingml/2006/main" xmlns:w14="http://schemas.microsoft.com/office/word/2010/wordml" xmlns:w15="http://schemas.microsoft.com/office/word/2012/wordml" xmlns:w16cid="http://schemas.microsoft.com/office/word/2016/wordml/cid" xmlns:w16se="http://schemas.microsoft.com/office/word/2015/wordml/symex" xmlns:wpg="http://schemas.microsoft.com/office/word/2010/wordprocessingGroup" xmlns:wpi="http://schemas.microsoft.com/office/word/2010/wordprocessingInk" xmlns:wne="http://schemas.microsoft.com/office/word/2006/wordml" xmlns:wps="http://schemas.microsoft.com/office/word/2010/wordprocessingShape" mc:Ignorable="w14 w15 w16se w16cid wp14">
   <w:abstractNum w:abstractNumId="0" w15:restartNumberingAfterBreak="0">
     <w:nsid w:val="3FFF4D41"/>
     <w:multiLevelType w:val="hybridMultilevel"/>
@@ -3276,7 +3585,7 @@
 </file>
 
 <file path=word/styles.xml><?xml version="1.0" encoding="utf-8"?>
-<w:styles xmlns:mc="http://schemas.openxmlformats.org/markup-compatibility/2006" xmlns:r="http://schemas.openxmlformats.org/officeDocument/2006/relationships" xmlns:w="http://schemas.openxmlformats.org/wordprocessingml/2006/main" xmlns:w14="http://schemas.microsoft.com/office/word/2010/wordml" xmlns:w15="http://schemas.microsoft.com/office/word/2012/wordml" xmlns:w16se="http://schemas.microsoft.com/office/word/2015/wordml/symex" mc:Ignorable="w14 w15 w16se">
+<w:styles xmlns:mc="http://schemas.openxmlformats.org/markup-compatibility/2006" xmlns:r="http://schemas.openxmlformats.org/officeDocument/2006/relationships" xmlns:w="http://schemas.openxmlformats.org/wordprocessingml/2006/main" xmlns:w14="http://schemas.microsoft.com/office/word/2010/wordml" xmlns:w15="http://schemas.microsoft.com/office/word/2012/wordml" xmlns:w16cid="http://schemas.microsoft.com/office/word/2016/wordml/cid" xmlns:w16se="http://schemas.microsoft.com/office/word/2015/wordml/symex" mc:Ignorable="w14 w15 w16se w16cid">
   <w:docDefaults>
     <w:rPrDefault>
       <w:rPr>
@@ -3292,7 +3601,7 @@
       </w:pPr>
     </w:pPrDefault>
   </w:docDefaults>
-  <w:latentStyles w:defLockedState="0" w:defUIPriority="99" w:defSemiHidden="0" w:defUnhideWhenUsed="0" w:defQFormat="0" w:count="371">
+  <w:latentStyles w:defLockedState="0" w:defUIPriority="99" w:defSemiHidden="0" w:defUnhideWhenUsed="0" w:defQFormat="0" w:count="375">
     <w:lsdException w:name="Normal" w:uiPriority="0" w:qFormat="1"/>
     <w:lsdException w:name="heading 1" w:uiPriority="9" w:qFormat="1"/>
     <w:lsdException w:name="heading 2" w:semiHidden="1" w:uiPriority="9" w:unhideWhenUsed="1" w:qFormat="1"/>
@@ -3398,7 +3707,6 @@
     <w:lsdException w:name="HTML Sample" w:semiHidden="1" w:unhideWhenUsed="1"/>
     <w:lsdException w:name="HTML Typewriter" w:semiHidden="1" w:unhideWhenUsed="1"/>
     <w:lsdException w:name="HTML Variable" w:semiHidden="1" w:unhideWhenUsed="1"/>
-    <w:lsdException w:name="Normal Table" w:semiHidden="1" w:unhideWhenUsed="1"/>
     <w:lsdException w:name="annotation subject" w:semiHidden="1" w:unhideWhenUsed="1"/>
     <w:lsdException w:name="No List" w:semiHidden="1" w:unhideWhenUsed="1"/>
     <w:lsdException w:name="Outline List 1" w:semiHidden="1" w:unhideWhenUsed="1"/>
@@ -3442,10 +3750,8 @@
     <w:lsdException w:name="Table Elegant" w:semiHidden="1" w:unhideWhenUsed="1"/>
     <w:lsdException w:name="Table Professional" w:semiHidden="1" w:unhideWhenUsed="1"/>
     <w:lsdException w:name="Table Subtle 1" w:semiHidden="1" w:unhideWhenUsed="1"/>
-    <w:lsdException w:name="Table Subtle 2" w:semiHidden="1" w:unhideWhenUsed="1"/>
     <w:lsdException w:name="Table Web 1" w:semiHidden="1" w:unhideWhenUsed="1"/>
     <w:lsdException w:name="Table Web 2" w:semiHidden="1" w:unhideWhenUsed="1"/>
-    <w:lsdException w:name="Table Web 3" w:semiHidden="1" w:unhideWhenUsed="1"/>
     <w:lsdException w:name="Balloon Text" w:semiHidden="1" w:unhideWhenUsed="1"/>
     <w:lsdException w:name="Table Grid" w:uiPriority="39"/>
     <w:lsdException w:name="Table Theme" w:semiHidden="1" w:unhideWhenUsed="1"/>
@@ -3664,6 +3970,10 @@
     <w:lsdException w:name="List Table 5 Dark Accent 6" w:uiPriority="50"/>
     <w:lsdException w:name="List Table 6 Colorful Accent 6" w:uiPriority="51"/>
     <w:lsdException w:name="List Table 7 Colorful Accent 6" w:uiPriority="52"/>
+    <w:lsdException w:name="Mention" w:semiHidden="1" w:unhideWhenUsed="1"/>
+    <w:lsdException w:name="Smart Hyperlink" w:semiHidden="1" w:unhideWhenUsed="1"/>
+    <w:lsdException w:name="Hashtag" w:semiHidden="1" w:unhideWhenUsed="1"/>
+    <w:lsdException w:name="Unresolved Mention" w:semiHidden="1" w:unhideWhenUsed="1"/>
   </w:latentStyles>
   <w:style w:type="paragraph" w:default="1" w:styleId="Normal">
     <w:name w:val="Normal"/>
@@ -3771,8 +4081,8 @@
       <w:u w:val="single"/>
     </w:rPr>
   </w:style>
-  <w:style w:type="character" w:customStyle="1" w:styleId="UnresolvedMention">
-    <w:name w:val="Unresolved Mention"/>
+  <w:style w:type="character" w:customStyle="1" w:styleId="Mentionnonrsolue1">
+    <w:name w:val="Mention non résolue1"/>
     <w:basedOn w:val="Policepardfaut"/>
     <w:uiPriority w:val="99"/>
     <w:semiHidden/>
@@ -3783,7 +4093,7 @@
       <w:shd w:val="clear" w:color="auto" w:fill="E1DFDD"/>
     </w:rPr>
   </w:style>
-  <w:style w:type="character" w:styleId="Rfrenceple">
+  <w:style w:type="character" w:styleId="Rfrencelgre">
     <w:name w:val="Subtle Reference"/>
     <w:basedOn w:val="Policepardfaut"/>
     <w:uiPriority w:val="31"/>

</xml_diff>